<commit_message>
feat: analysis report for D04 done
</commit_message>
<xml_diff>
--- a/reports/Student #2/D03/D03 - Student#2 - Analysis report.docx
+++ b/reports/Student #2/D03/D03 - Student#2 - Analysis report.docx
@@ -134,7 +134,23 @@
           <w:sz w:val="30"/>
           <w:szCs w:val="30"/>
         </w:rPr>
-        <w:t>C1.029</w:t>
+        <w:t>C</w:t>
+      </w:r>
+      <w:r>
+        <w:rPr>
+          <w:rFonts w:ascii="Montserrat" w:eastAsia="Montserrat" w:hAnsi="Montserrat" w:cs="Montserrat"/>
+          <w:sz w:val="30"/>
+          <w:szCs w:val="30"/>
+        </w:rPr>
+        <w:t>2</w:t>
+      </w:r>
+      <w:r>
+        <w:rPr>
+          <w:rFonts w:ascii="Montserrat" w:eastAsia="Montserrat" w:hAnsi="Montserrat" w:cs="Montserrat"/>
+          <w:sz w:val="30"/>
+          <w:szCs w:val="30"/>
+        </w:rPr>
+        <w:t>.029</w:t>
       </w:r>
     </w:p>
     <w:p>
@@ -203,25 +219,7 @@
           <w:sz w:val="30"/>
           <w:szCs w:val="30"/>
         </w:rPr>
-        <w:t>https://github.com/users/pabmejbui/projects/2/views/1?filterQuery=assignee%3AFraperper5</w:t>
-      </w:r>
-      <w:r>
-        <w:rPr>
-          <w:rStyle w:val="Hipervnculo"/>
-          <w:rFonts w:ascii="Montserrat" w:eastAsia="Montserrat" w:hAnsi="Montserrat" w:cs="Montserrat"/>
-          <w:sz w:val="30"/>
-          <w:szCs w:val="30"/>
-        </w:rPr>
-        <w:t>+</w:t>
-      </w:r>
-      <w:r>
-        <w:rPr>
-          <w:rStyle w:val="Hipervnculo"/>
-          <w:rFonts w:ascii="Montserrat" w:eastAsia="Montserrat" w:hAnsi="Montserrat" w:cs="Montserrat"/>
-          <w:sz w:val="30"/>
-          <w:szCs w:val="30"/>
-        </w:rPr>
-        <w:t>label%3AIndividual</w:t>
+        <w:t>https://github.com/users/pabmejbui/projects/2/views/1?filterQuery=assignee%3AFraperper5+label%3AIndividual</w:t>
       </w:r>
     </w:p>
     <w:p>
@@ -436,6 +434,13 @@
     </w:p>
     <w:sdt>
       <w:sdtPr>
+        <w:rPr>
+          <w:rFonts w:ascii="Arial" w:eastAsia="Arial" w:hAnsi="Arial" w:cs="Arial"/>
+          <w:color w:val="auto"/>
+          <w:sz w:val="22"/>
+          <w:szCs w:val="22"/>
+          <w:lang w:val="es"/>
+        </w:rPr>
         <w:id w:val="-1883087627"/>
         <w:docPartObj>
           <w:docPartGallery w:val="Table of Contents"/>
@@ -444,13 +449,8 @@
       </w:sdtPr>
       <w:sdtEndPr>
         <w:rPr>
-          <w:rFonts w:ascii="Arial" w:eastAsia="Arial" w:hAnsi="Arial" w:cs="Arial"/>
           <w:b/>
           <w:bCs/>
-          <w:color w:val="auto"/>
-          <w:sz w:val="22"/>
-          <w:szCs w:val="22"/>
-          <w:lang w:val="es"/>
         </w:rPr>
       </w:sdtEndPr>
       <w:sdtContent>
@@ -1209,16 +1209,7 @@
               <w:jc w:val="center"/>
             </w:pPr>
             <w:r>
-              <w:t>03</w:t>
-            </w:r>
-            <w:r>
-              <w:t>/0</w:t>
-            </w:r>
-            <w:r>
-              <w:t>7</w:t>
-            </w:r>
-            <w:r>
-              <w:t>/2025</w:t>
+              <w:t>03/07/2025</w:t>
             </w:r>
           </w:p>
         </w:tc>
@@ -1285,16 +1276,7 @@
               <w:jc w:val="center"/>
             </w:pPr>
             <w:r>
-              <w:t>03</w:t>
-            </w:r>
-            <w:r>
-              <w:t>/0</w:t>
-            </w:r>
-            <w:r>
-              <w:t>7</w:t>
-            </w:r>
-            <w:r>
-              <w:t>/2025</w:t>
+              <w:t>03/07/2025</w:t>
             </w:r>
           </w:p>
         </w:tc>
@@ -1445,7 +1427,13 @@
       </w:r>
       <w:proofErr w:type="spellEnd"/>
       <w:r>
-        <w:t xml:space="preserve"> #2 en la segunda entrega. </w:t>
+        <w:t xml:space="preserve"> #2 en la </w:t>
+      </w:r>
+      <w:r>
+        <w:t>tercera</w:t>
+      </w:r>
+      <w:r>
+        <w:t xml:space="preserve"> entrega. </w:t>
       </w:r>
     </w:p>
     <w:p>
@@ -3207,10 +3195,7 @@
             </w:pPr>
             <w:proofErr w:type="spellStart"/>
             <w:r>
-              <w:t>f</w:t>
-            </w:r>
-            <w:r>
-              <w:t>orm.jsp</w:t>
+              <w:t>form.jsp</w:t>
             </w:r>
             <w:proofErr w:type="spellEnd"/>
           </w:p>
@@ -3220,10 +3205,7 @@
               <w:spacing w:line="240" w:lineRule="auto"/>
             </w:pPr>
             <w:r>
-              <w:t>m</w:t>
-            </w:r>
-            <w:r>
-              <w:t>essage-</w:t>
+              <w:t>message-</w:t>
             </w:r>
             <w:proofErr w:type="gramStart"/>
             <w:r>
@@ -3240,10 +3222,7 @@
               <w:spacing w:line="240" w:lineRule="auto"/>
             </w:pPr>
             <w:r>
-              <w:t>m</w:t>
-            </w:r>
-            <w:r>
-              <w:t>essage-</w:t>
+              <w:t>message-</w:t>
             </w:r>
             <w:proofErr w:type="gramStart"/>
             <w:r>
@@ -5495,9 +5474,11 @@
               <w:widowControl w:val="0"/>
               <w:spacing w:line="240" w:lineRule="auto"/>
             </w:pPr>
+            <w:proofErr w:type="spellStart"/>
             <w:r>
               <w:t>form.jsp</w:t>
             </w:r>
+            <w:proofErr w:type="spellEnd"/>
           </w:p>
           <w:p>
             <w:pPr>
@@ -7960,14 +7941,7 @@
                 <w:b/>
                 <w:bCs/>
               </w:rPr>
-              <w:t>customer</w:t>
-            </w:r>
-            <w:r>
-              <w:rPr>
-                <w:b/>
-                <w:bCs/>
-              </w:rPr>
-              <w:t>-dashboard</w:t>
+              <w:t>customer-dashboard</w:t>
             </w:r>
             <w:proofErr w:type="spellEnd"/>
             <w:r>
@@ -8149,12 +8123,6 @@
       <w:r>
         <w:t>Se ha seguido la alternativa 1, ya que es la única alternativa que se ha encontrado.</w:t>
       </w:r>
-    </w:p>
-    <w:p>
-      <w:pPr>
-        <w:spacing w:line="240" w:lineRule="auto"/>
-        <w:jc w:val="both"/>
-      </w:pPr>
     </w:p>
     <w:p>
       <w:pPr>
@@ -8893,7 +8861,6 @@
         <w:rPr>
           <w:b/>
         </w:rPr>
-        <w:lastRenderedPageBreak/>
         <w:t>Fuente:</w:t>
       </w:r>
       <w:r>
@@ -8915,6 +8882,7 @@
       <w:bookmarkStart w:id="9" w:name="_heading=h.asp4wzirx6y8" w:colFirst="0" w:colLast="0"/>
       <w:bookmarkEnd w:id="9"/>
       <w:r>
+        <w:lastRenderedPageBreak/>
         <w:br w:type="page"/>
       </w:r>
     </w:p>

</xml_diff>